<commit_message>
bbig changes todo :
</commit_message>
<xml_diff>
--- a/server/filled_medical_report.docx
+++ b/server/filled_medical_report.docx
@@ -100,7 +100,7 @@
               <w:sz w:val="52"/>
               <w:szCs w:val="52"/>
             </w:rPr>
-            <w:t xml:space="preserve">Test HOspital</w:t>
+            <w:t xml:space="preserve">Frontline Hospital 1</w:t>
           </w:r>
           <w:proofErr w:type="spellStart"/>
           <w:r>
@@ -947,7 +947,7 @@
           <w:sz w:val="24"/>
           <w:szCs w:val="24"/>
         </w:rPr>
-        <w:t xml:space="preserve">Rhythm  Sapkota</w:t>
+        <w:t xml:space="preserve">Hernam Lopchan</w:t>
       </w:r>
       <w:proofErr w:type="spellStart"/>
       <w:r>
@@ -1057,7 +1057,7 @@
               <w:sz w:val="24"/>
               <w:szCs w:val="24"/>
             </w:rPr>
-            <w:t xml:space="preserve">s.sudippaudel@gmail.com</w:t>
+            <w:t xml:space="preserve">polo@yopmail.com</w:t>
           </w:r>
           <w:proofErr w:type="spellStart"/>
           <w:r>
@@ -1437,7 +1437,7 @@
               <w:sz w:val="24"/>
               <w:szCs w:val="24"/>
             </w:rPr>
-            <w:t xml:space="preserve">February 5, 2024, 10:00 AM</w:t>
+            <w:t xml:space="preserve">March 30, 2024, 8:22 PM</w:t>
           </w:r>
           <w:proofErr w:type="spellStart"/>
           <w:r>

</xml_diff>